<commit_message>
docs(group): Task 23 - Configuration report #7 This commit has a little modification of the Student 1 planning and progress. It is very little so we decided that this change could be made in this branch without any problem.
</commit_message>
<xml_diff>
--- a/reports/Student #1/D01/D01 - Student#1 - Planning and progress report.docx
+++ b/reports/Student #1/D01/D01 - Student#1 - Planning and progress report.docx
@@ -21,12 +21,12 @@
           <wp:inline distB="114300" distT="114300" distL="114300" distR="114300">
             <wp:extent cx="2911313" cy="2529884"/>
             <wp:effectExtent b="0" l="0" r="0" t="0"/>
-            <wp:docPr id="5" name="image1.png"/>
+            <wp:docPr id="5" name="image2.png"/>
             <a:graphic>
               <a:graphicData uri="http://schemas.openxmlformats.org/drawingml/2006/picture">
                 <pic:pic>
                   <pic:nvPicPr>
-                    <pic:cNvPr id="0" name="image1.png"/>
+                    <pic:cNvPr id="0" name="image2.png"/>
                     <pic:cNvPicPr preferRelativeResize="0"/>
                   </pic:nvPicPr>
                   <pic:blipFill>
@@ -407,8 +407,17 @@
             </w:tabs>
             <w:spacing w:before="60" w:line="240" w:lineRule="auto"/>
             <w:rPr>
+              <w:rFonts w:ascii="Arial" w:cs="Arial" w:eastAsia="Arial" w:hAnsi="Arial"/>
               <w:b w:val="1"/>
+              <w:i w:val="0"/>
+              <w:smallCaps w:val="0"/>
+              <w:strike w:val="0"/>
               <w:color w:val="000000"/>
+              <w:sz w:val="22"/>
+              <w:szCs w:val="22"/>
+              <w:u w:val="none"/>
+              <w:shd w:fill="auto" w:val="clear"/>
+              <w:vertAlign w:val="baseline"/>
             </w:rPr>
           </w:pPr>
           <w:r>
@@ -416,16 +425,25 @@
             <w:instrText xml:space="preserve"> TOC \h \u \z \t "Heading 1,1,Heading 2,2,Heading 3,3,Heading 4,4,Heading 5,5,Heading 6,6,"</w:instrText>
             <w:fldChar w:fldCharType="separate"/>
           </w:r>
-          <w:hyperlink w:anchor="_heading=h.30j0zll">
-            <w:r>
-              <w:rPr>
+          <w:hyperlink w:anchor="_heading=h.yhdc1utcn5dv">
+            <w:r>
+              <w:rPr>
+                <w:rFonts w:ascii="Arial" w:cs="Arial" w:eastAsia="Arial" w:hAnsi="Arial"/>
                 <w:b w:val="1"/>
+                <w:i w:val="0"/>
+                <w:smallCaps w:val="0"/>
+                <w:strike w:val="0"/>
                 <w:color w:val="000000"/>
-                <w:rtl w:val="0"/>
-              </w:rPr>
-              <w:t xml:space="preserve">Resumen ejecutivo</w:t>
+                <w:sz w:val="22"/>
+                <w:szCs w:val="22"/>
+                <w:u w:val="none"/>
+                <w:shd w:fill="auto" w:val="clear"/>
+                <w:vertAlign w:val="baseline"/>
+                <w:rtl w:val="0"/>
+              </w:rPr>
+              <w:t xml:space="preserve">Tabla de contenidos</w:t>
               <w:tab/>
-              <w:t xml:space="preserve">3</w:t>
+              <w:t xml:space="preserve">2</w:t>
             </w:r>
           </w:hyperlink>
           <w:r>
@@ -442,20 +460,38 @@
             </w:tabs>
             <w:spacing w:before="60" w:line="240" w:lineRule="auto"/>
             <w:rPr>
+              <w:rFonts w:ascii="Arial" w:cs="Arial" w:eastAsia="Arial" w:hAnsi="Arial"/>
               <w:b w:val="1"/>
+              <w:i w:val="0"/>
+              <w:smallCaps w:val="0"/>
+              <w:strike w:val="0"/>
               <w:color w:val="000000"/>
+              <w:sz w:val="22"/>
+              <w:szCs w:val="22"/>
+              <w:u w:val="none"/>
+              <w:shd w:fill="auto" w:val="clear"/>
+              <w:vertAlign w:val="baseline"/>
             </w:rPr>
           </w:pPr>
-          <w:hyperlink w:anchor="_heading=h.1fob9te">
-            <w:r>
-              <w:rPr>
+          <w:hyperlink w:anchor="_heading=h.30j0zll">
+            <w:r>
+              <w:rPr>
+                <w:rFonts w:ascii="Arial" w:cs="Arial" w:eastAsia="Arial" w:hAnsi="Arial"/>
                 <w:b w:val="1"/>
+                <w:i w:val="0"/>
+                <w:smallCaps w:val="0"/>
+                <w:strike w:val="0"/>
                 <w:color w:val="000000"/>
-                <w:rtl w:val="0"/>
-              </w:rPr>
-              <w:t xml:space="preserve">Tabla de revisiones</w:t>
+                <w:sz w:val="22"/>
+                <w:szCs w:val="22"/>
+                <w:u w:val="none"/>
+                <w:shd w:fill="auto" w:val="clear"/>
+                <w:vertAlign w:val="baseline"/>
+                <w:rtl w:val="0"/>
+              </w:rPr>
+              <w:t xml:space="preserve">Resumen ejecutivo</w:t>
               <w:tab/>
-              <w:t xml:space="preserve">4</w:t>
+              <w:t xml:space="preserve">3</w:t>
             </w:r>
           </w:hyperlink>
           <w:r>
@@ -472,20 +508,38 @@
             </w:tabs>
             <w:spacing w:before="60" w:line="240" w:lineRule="auto"/>
             <w:rPr>
+              <w:rFonts w:ascii="Arial" w:cs="Arial" w:eastAsia="Arial" w:hAnsi="Arial"/>
               <w:b w:val="1"/>
+              <w:i w:val="0"/>
+              <w:smallCaps w:val="0"/>
+              <w:strike w:val="0"/>
               <w:color w:val="000000"/>
+              <w:sz w:val="22"/>
+              <w:szCs w:val="22"/>
+              <w:u w:val="none"/>
+              <w:shd w:fill="auto" w:val="clear"/>
+              <w:vertAlign w:val="baseline"/>
             </w:rPr>
           </w:pPr>
-          <w:hyperlink w:anchor="_heading=h.3znysh7">
-            <w:r>
-              <w:rPr>
+          <w:hyperlink w:anchor="_heading=h.1fob9te">
+            <w:r>
+              <w:rPr>
+                <w:rFonts w:ascii="Arial" w:cs="Arial" w:eastAsia="Arial" w:hAnsi="Arial"/>
                 <w:b w:val="1"/>
+                <w:i w:val="0"/>
+                <w:smallCaps w:val="0"/>
+                <w:strike w:val="0"/>
                 <w:color w:val="000000"/>
-                <w:rtl w:val="0"/>
-              </w:rPr>
-              <w:t xml:space="preserve">Introducción</w:t>
+                <w:sz w:val="22"/>
+                <w:szCs w:val="22"/>
+                <w:u w:val="none"/>
+                <w:shd w:fill="auto" w:val="clear"/>
+                <w:vertAlign w:val="baseline"/>
+                <w:rtl w:val="0"/>
+              </w:rPr>
+              <w:t xml:space="preserve">Tabla de revisiones</w:t>
               <w:tab/>
-              <w:t xml:space="preserve">5</w:t>
+              <w:t xml:space="preserve">4</w:t>
             </w:r>
           </w:hyperlink>
           <w:r>
@@ -502,15 +556,81 @@
             </w:tabs>
             <w:spacing w:before="60" w:line="240" w:lineRule="auto"/>
             <w:rPr>
+              <w:rFonts w:ascii="Arial" w:cs="Arial" w:eastAsia="Arial" w:hAnsi="Arial"/>
               <w:b w:val="1"/>
+              <w:i w:val="0"/>
+              <w:smallCaps w:val="0"/>
+              <w:strike w:val="0"/>
               <w:color w:val="000000"/>
+              <w:sz w:val="22"/>
+              <w:szCs w:val="22"/>
+              <w:u w:val="none"/>
+              <w:shd w:fill="auto" w:val="clear"/>
+              <w:vertAlign w:val="baseline"/>
+            </w:rPr>
+          </w:pPr>
+          <w:hyperlink w:anchor="_heading=h.3znysh7">
+            <w:r>
+              <w:rPr>
+                <w:rFonts w:ascii="Arial" w:cs="Arial" w:eastAsia="Arial" w:hAnsi="Arial"/>
+                <w:b w:val="1"/>
+                <w:i w:val="0"/>
+                <w:smallCaps w:val="0"/>
+                <w:strike w:val="0"/>
+                <w:color w:val="000000"/>
+                <w:sz w:val="22"/>
+                <w:szCs w:val="22"/>
+                <w:u w:val="none"/>
+                <w:shd w:fill="auto" w:val="clear"/>
+                <w:vertAlign w:val="baseline"/>
+                <w:rtl w:val="0"/>
+              </w:rPr>
+              <w:t xml:space="preserve">Introducción</w:t>
+              <w:tab/>
+              <w:t xml:space="preserve">5</w:t>
+            </w:r>
+          </w:hyperlink>
+          <w:r>
+            <w:rPr>
+              <w:rtl w:val="0"/>
+            </w:rPr>
+          </w:r>
+        </w:p>
+        <w:p>
+          <w:pPr>
+            <w:widowControl w:val="0"/>
+            <w:tabs>
+              <w:tab w:val="right" w:leader="none" w:pos="12000"/>
+            </w:tabs>
+            <w:spacing w:before="60" w:line="240" w:lineRule="auto"/>
+            <w:rPr>
+              <w:rFonts w:ascii="Arial" w:cs="Arial" w:eastAsia="Arial" w:hAnsi="Arial"/>
+              <w:b w:val="1"/>
+              <w:i w:val="0"/>
+              <w:smallCaps w:val="0"/>
+              <w:strike w:val="0"/>
+              <w:color w:val="000000"/>
+              <w:sz w:val="22"/>
+              <w:szCs w:val="22"/>
+              <w:u w:val="none"/>
+              <w:shd w:fill="auto" w:val="clear"/>
+              <w:vertAlign w:val="baseline"/>
             </w:rPr>
           </w:pPr>
           <w:hyperlink w:anchor="_heading=h.2et92p0">
             <w:r>
               <w:rPr>
+                <w:rFonts w:ascii="Arial" w:cs="Arial" w:eastAsia="Arial" w:hAnsi="Arial"/>
                 <w:b w:val="1"/>
+                <w:i w:val="0"/>
+                <w:smallCaps w:val="0"/>
+                <w:strike w:val="0"/>
                 <w:color w:val="000000"/>
+                <w:sz w:val="22"/>
+                <w:szCs w:val="22"/>
+                <w:u w:val="none"/>
+                <w:shd w:fill="auto" w:val="clear"/>
+                <w:vertAlign w:val="baseline"/>
                 <w:rtl w:val="0"/>
               </w:rPr>
               <w:t xml:space="preserve">Contenidos</w:t>
@@ -533,25 +653,36 @@
             <w:spacing w:before="60" w:line="240" w:lineRule="auto"/>
             <w:ind w:left="360" w:firstLine="0"/>
             <w:rPr>
+              <w:rFonts w:ascii="Arial" w:cs="Arial" w:eastAsia="Arial" w:hAnsi="Arial"/>
+              <w:b w:val="0"/>
+              <w:i w:val="0"/>
+              <w:smallCaps w:val="0"/>
+              <w:strike w:val="0"/>
               <w:color w:val="000000"/>
+              <w:sz w:val="22"/>
+              <w:szCs w:val="22"/>
+              <w:u w:val="none"/>
+              <w:shd w:fill="auto" w:val="clear"/>
+              <w:vertAlign w:val="baseline"/>
             </w:rPr>
           </w:pPr>
           <w:hyperlink w:anchor="_heading=h.tyjcwt">
             <w:r>
               <w:rPr>
+                <w:rFonts w:ascii="Arial" w:cs="Arial" w:eastAsia="Arial" w:hAnsi="Arial"/>
+                <w:b w:val="0"/>
+                <w:i w:val="0"/>
+                <w:smallCaps w:val="0"/>
+                <w:strike w:val="0"/>
                 <w:color w:val="000000"/>
+                <w:sz w:val="22"/>
+                <w:szCs w:val="22"/>
                 <w:u w:val="single"/>
+                <w:shd w:fill="auto" w:val="clear"/>
+                <w:vertAlign w:val="baseline"/>
                 <w:rtl w:val="0"/>
               </w:rPr>
               <w:t xml:space="preserve">Planning</w:t>
-            </w:r>
-          </w:hyperlink>
-          <w:hyperlink w:anchor="_heading=h.tyjcwt">
-            <w:r>
-              <w:rPr>
-                <w:color w:val="000000"/>
-                <w:rtl w:val="0"/>
-              </w:rPr>
               <w:tab/>
               <w:t xml:space="preserve">6</w:t>
             </w:r>
@@ -571,13 +702,33 @@
             <w:spacing w:before="60" w:line="240" w:lineRule="auto"/>
             <w:ind w:left="720" w:firstLine="0"/>
             <w:rPr>
+              <w:rFonts w:ascii="Arial" w:cs="Arial" w:eastAsia="Arial" w:hAnsi="Arial"/>
+              <w:b w:val="0"/>
+              <w:i w:val="0"/>
+              <w:smallCaps w:val="0"/>
+              <w:strike w:val="0"/>
               <w:color w:val="000000"/>
+              <w:sz w:val="22"/>
+              <w:szCs w:val="22"/>
+              <w:u w:val="none"/>
+              <w:shd w:fill="auto" w:val="clear"/>
+              <w:vertAlign w:val="baseline"/>
             </w:rPr>
           </w:pPr>
           <w:hyperlink w:anchor="_heading=h.3dy6vkm">
             <w:r>
               <w:rPr>
+                <w:rFonts w:ascii="Arial" w:cs="Arial" w:eastAsia="Arial" w:hAnsi="Arial"/>
+                <w:b w:val="0"/>
+                <w:i w:val="0"/>
+                <w:smallCaps w:val="0"/>
+                <w:strike w:val="0"/>
                 <w:color w:val="000000"/>
+                <w:sz w:val="22"/>
+                <w:szCs w:val="22"/>
+                <w:u w:val="none"/>
+                <w:shd w:fill="auto" w:val="clear"/>
+                <w:vertAlign w:val="baseline"/>
                 <w:rtl w:val="0"/>
               </w:rPr>
               <w:t xml:space="preserve">Tareas</w:t>
@@ -600,13 +751,33 @@
             <w:spacing w:before="60" w:line="240" w:lineRule="auto"/>
             <w:ind w:left="720" w:firstLine="0"/>
             <w:rPr>
+              <w:rFonts w:ascii="Arial" w:cs="Arial" w:eastAsia="Arial" w:hAnsi="Arial"/>
+              <w:b w:val="0"/>
+              <w:i w:val="0"/>
+              <w:smallCaps w:val="0"/>
+              <w:strike w:val="0"/>
               <w:color w:val="000000"/>
+              <w:sz w:val="22"/>
+              <w:szCs w:val="22"/>
+              <w:u w:val="none"/>
+              <w:shd w:fill="auto" w:val="clear"/>
+              <w:vertAlign w:val="baseline"/>
             </w:rPr>
           </w:pPr>
           <w:hyperlink w:anchor="_heading=h.1t3h5sf">
             <w:r>
               <w:rPr>
+                <w:rFonts w:ascii="Arial" w:cs="Arial" w:eastAsia="Arial" w:hAnsi="Arial"/>
+                <w:b w:val="0"/>
+                <w:i w:val="0"/>
+                <w:smallCaps w:val="0"/>
+                <w:strike w:val="0"/>
                 <w:color w:val="000000"/>
+                <w:sz w:val="22"/>
+                <w:szCs w:val="22"/>
+                <w:u w:val="none"/>
+                <w:shd w:fill="auto" w:val="clear"/>
+                <w:vertAlign w:val="baseline"/>
                 <w:rtl w:val="0"/>
               </w:rPr>
               <w:t xml:space="preserve">Capturas</w:t>
@@ -629,18 +800,38 @@
             <w:spacing w:before="60" w:line="240" w:lineRule="auto"/>
             <w:ind w:left="720" w:firstLine="0"/>
             <w:rPr>
+              <w:rFonts w:ascii="Arial" w:cs="Arial" w:eastAsia="Arial" w:hAnsi="Arial"/>
+              <w:b w:val="0"/>
+              <w:i w:val="0"/>
+              <w:smallCaps w:val="0"/>
+              <w:strike w:val="0"/>
               <w:color w:val="000000"/>
+              <w:sz w:val="22"/>
+              <w:szCs w:val="22"/>
+              <w:u w:val="none"/>
+              <w:shd w:fill="auto" w:val="clear"/>
+              <w:vertAlign w:val="baseline"/>
             </w:rPr>
           </w:pPr>
           <w:hyperlink w:anchor="_heading=h.4d34og8">
             <w:r>
               <w:rPr>
+                <w:rFonts w:ascii="Arial" w:cs="Arial" w:eastAsia="Arial" w:hAnsi="Arial"/>
+                <w:b w:val="0"/>
+                <w:i w:val="0"/>
+                <w:smallCaps w:val="0"/>
+                <w:strike w:val="0"/>
                 <w:color w:val="000000"/>
+                <w:sz w:val="22"/>
+                <w:szCs w:val="22"/>
+                <w:u w:val="none"/>
+                <w:shd w:fill="auto" w:val="clear"/>
+                <w:vertAlign w:val="baseline"/>
                 <w:rtl w:val="0"/>
               </w:rPr>
               <w:t xml:space="preserve">Presupuesto</w:t>
               <w:tab/>
-              <w:t xml:space="preserve">6</w:t>
+              <w:t xml:space="preserve">8</w:t>
             </w:r>
           </w:hyperlink>
           <w:r>
@@ -658,27 +849,38 @@
             <w:spacing w:before="60" w:line="240" w:lineRule="auto"/>
             <w:ind w:left="360" w:firstLine="0"/>
             <w:rPr>
+              <w:rFonts w:ascii="Arial" w:cs="Arial" w:eastAsia="Arial" w:hAnsi="Arial"/>
+              <w:b w:val="0"/>
+              <w:i w:val="0"/>
+              <w:smallCaps w:val="0"/>
+              <w:strike w:val="0"/>
               <w:color w:val="000000"/>
+              <w:sz w:val="22"/>
+              <w:szCs w:val="22"/>
+              <w:u w:val="none"/>
+              <w:shd w:fill="auto" w:val="clear"/>
+              <w:vertAlign w:val="baseline"/>
             </w:rPr>
           </w:pPr>
           <w:hyperlink w:anchor="_heading=h.17dp8vu">
             <w:r>
               <w:rPr>
+                <w:rFonts w:ascii="Arial" w:cs="Arial" w:eastAsia="Arial" w:hAnsi="Arial"/>
+                <w:b w:val="0"/>
+                <w:i w:val="0"/>
+                <w:smallCaps w:val="0"/>
+                <w:strike w:val="0"/>
                 <w:color w:val="000000"/>
+                <w:sz w:val="22"/>
+                <w:szCs w:val="22"/>
                 <w:u w:val="single"/>
+                <w:shd w:fill="auto" w:val="clear"/>
+                <w:vertAlign w:val="baseline"/>
                 <w:rtl w:val="0"/>
               </w:rPr>
               <w:t xml:space="preserve">Progress</w:t>
-            </w:r>
-          </w:hyperlink>
-          <w:hyperlink w:anchor="_heading=h.17dp8vu">
-            <w:r>
-              <w:rPr>
-                <w:color w:val="000000"/>
-                <w:rtl w:val="0"/>
-              </w:rPr>
               <w:tab/>
-              <w:t xml:space="preserve">7</w:t>
+              <w:t xml:space="preserve">9</w:t>
             </w:r>
           </w:hyperlink>
           <w:r>
@@ -696,18 +898,38 @@
             <w:spacing w:before="60" w:line="240" w:lineRule="auto"/>
             <w:ind w:left="720" w:firstLine="0"/>
             <w:rPr>
+              <w:rFonts w:ascii="Arial" w:cs="Arial" w:eastAsia="Arial" w:hAnsi="Arial"/>
+              <w:b w:val="0"/>
+              <w:i w:val="0"/>
+              <w:smallCaps w:val="0"/>
+              <w:strike w:val="0"/>
               <w:color w:val="000000"/>
+              <w:sz w:val="22"/>
+              <w:szCs w:val="22"/>
+              <w:u w:val="none"/>
+              <w:shd w:fill="auto" w:val="clear"/>
+              <w:vertAlign w:val="baseline"/>
             </w:rPr>
           </w:pPr>
           <w:hyperlink w:anchor="_heading=h.3rdcrjn">
             <w:r>
               <w:rPr>
+                <w:rFonts w:ascii="Arial" w:cs="Arial" w:eastAsia="Arial" w:hAnsi="Arial"/>
+                <w:b w:val="0"/>
+                <w:i w:val="0"/>
+                <w:smallCaps w:val="0"/>
+                <w:strike w:val="0"/>
                 <w:color w:val="000000"/>
+                <w:sz w:val="22"/>
+                <w:szCs w:val="22"/>
+                <w:u w:val="none"/>
+                <w:shd w:fill="auto" w:val="clear"/>
+                <w:vertAlign w:val="baseline"/>
                 <w:rtl w:val="0"/>
               </w:rPr>
               <w:t xml:space="preserve">Registro de progreso</w:t>
               <w:tab/>
-              <w:t xml:space="preserve">7</w:t>
+              <w:t xml:space="preserve">9</w:t>
             </w:r>
           </w:hyperlink>
           <w:r>
@@ -725,18 +947,38 @@
             <w:spacing w:before="60" w:line="240" w:lineRule="auto"/>
             <w:ind w:left="720" w:firstLine="0"/>
             <w:rPr>
+              <w:rFonts w:ascii="Arial" w:cs="Arial" w:eastAsia="Arial" w:hAnsi="Arial"/>
+              <w:b w:val="0"/>
+              <w:i w:val="0"/>
+              <w:smallCaps w:val="0"/>
+              <w:strike w:val="0"/>
               <w:color w:val="000000"/>
+              <w:sz w:val="22"/>
+              <w:szCs w:val="22"/>
+              <w:u w:val="none"/>
+              <w:shd w:fill="auto" w:val="clear"/>
+              <w:vertAlign w:val="baseline"/>
             </w:rPr>
           </w:pPr>
           <w:hyperlink w:anchor="_heading=h.26in1rg">
             <w:r>
               <w:rPr>
+                <w:rFonts w:ascii="Arial" w:cs="Arial" w:eastAsia="Arial" w:hAnsi="Arial"/>
+                <w:b w:val="0"/>
+                <w:i w:val="0"/>
+                <w:smallCaps w:val="0"/>
+                <w:strike w:val="0"/>
                 <w:color w:val="000000"/>
+                <w:sz w:val="22"/>
+                <w:szCs w:val="22"/>
+                <w:u w:val="none"/>
+                <w:shd w:fill="auto" w:val="clear"/>
+                <w:vertAlign w:val="baseline"/>
                 <w:rtl w:val="0"/>
               </w:rPr>
               <w:t xml:space="preserve">Conflictos</w:t>
               <w:tab/>
-              <w:t xml:space="preserve">7</w:t>
+              <w:t xml:space="preserve">9</w:t>
             </w:r>
           </w:hyperlink>
           <w:r>
@@ -754,18 +996,38 @@
             <w:spacing w:before="60" w:line="240" w:lineRule="auto"/>
             <w:ind w:left="720" w:firstLine="0"/>
             <w:rPr>
+              <w:rFonts w:ascii="Arial" w:cs="Arial" w:eastAsia="Arial" w:hAnsi="Arial"/>
+              <w:b w:val="0"/>
+              <w:i w:val="0"/>
+              <w:smallCaps w:val="0"/>
+              <w:strike w:val="0"/>
               <w:color w:val="000000"/>
+              <w:sz w:val="22"/>
+              <w:szCs w:val="22"/>
+              <w:u w:val="none"/>
+              <w:shd w:fill="auto" w:val="clear"/>
+              <w:vertAlign w:val="baseline"/>
             </w:rPr>
           </w:pPr>
           <w:hyperlink w:anchor="_heading=h.lnxbz9">
             <w:r>
               <w:rPr>
+                <w:rFonts w:ascii="Arial" w:cs="Arial" w:eastAsia="Arial" w:hAnsi="Arial"/>
+                <w:b w:val="0"/>
+                <w:i w:val="0"/>
+                <w:smallCaps w:val="0"/>
+                <w:strike w:val="0"/>
                 <w:color w:val="000000"/>
+                <w:sz w:val="22"/>
+                <w:szCs w:val="22"/>
+                <w:u w:val="none"/>
+                <w:shd w:fill="auto" w:val="clear"/>
+                <w:vertAlign w:val="baseline"/>
                 <w:rtl w:val="0"/>
               </w:rPr>
               <w:t xml:space="preserve">Desviación de costes</w:t>
               <w:tab/>
-              <w:t xml:space="preserve">7</w:t>
+              <w:t xml:space="preserve">10</w:t>
             </w:r>
           </w:hyperlink>
           <w:r>
@@ -782,20 +1044,38 @@
             </w:tabs>
             <w:spacing w:before="60" w:line="240" w:lineRule="auto"/>
             <w:rPr>
+              <w:rFonts w:ascii="Arial" w:cs="Arial" w:eastAsia="Arial" w:hAnsi="Arial"/>
               <w:b w:val="1"/>
+              <w:i w:val="0"/>
+              <w:smallCaps w:val="0"/>
+              <w:strike w:val="0"/>
               <w:color w:val="000000"/>
+              <w:sz w:val="22"/>
+              <w:szCs w:val="22"/>
+              <w:u w:val="none"/>
+              <w:shd w:fill="auto" w:val="clear"/>
+              <w:vertAlign w:val="baseline"/>
             </w:rPr>
           </w:pPr>
           <w:hyperlink w:anchor="_heading=h.35nkun2">
             <w:r>
               <w:rPr>
+                <w:rFonts w:ascii="Arial" w:cs="Arial" w:eastAsia="Arial" w:hAnsi="Arial"/>
                 <w:b w:val="1"/>
+                <w:i w:val="0"/>
+                <w:smallCaps w:val="0"/>
+                <w:strike w:val="0"/>
                 <w:color w:val="000000"/>
+                <w:sz w:val="22"/>
+                <w:szCs w:val="22"/>
+                <w:u w:val="none"/>
+                <w:shd w:fill="auto" w:val="clear"/>
+                <w:vertAlign w:val="baseline"/>
                 <w:rtl w:val="0"/>
               </w:rPr>
               <w:t xml:space="preserve">Conclusiones</w:t>
               <w:tab/>
-              <w:t xml:space="preserve">8</w:t>
+              <w:t xml:space="preserve">11</w:t>
             </w:r>
           </w:hyperlink>
           <w:r>
@@ -812,20 +1092,38 @@
             </w:tabs>
             <w:spacing w:before="60" w:line="240" w:lineRule="auto"/>
             <w:rPr>
+              <w:rFonts w:ascii="Arial" w:cs="Arial" w:eastAsia="Arial" w:hAnsi="Arial"/>
               <w:b w:val="1"/>
+              <w:i w:val="0"/>
+              <w:smallCaps w:val="0"/>
+              <w:strike w:val="0"/>
               <w:color w:val="000000"/>
+              <w:sz w:val="22"/>
+              <w:szCs w:val="22"/>
+              <w:u w:val="none"/>
+              <w:shd w:fill="auto" w:val="clear"/>
+              <w:vertAlign w:val="baseline"/>
             </w:rPr>
           </w:pPr>
           <w:hyperlink w:anchor="_heading=h.1ksv4uv">
             <w:r>
               <w:rPr>
+                <w:rFonts w:ascii="Arial" w:cs="Arial" w:eastAsia="Arial" w:hAnsi="Arial"/>
                 <w:b w:val="1"/>
+                <w:i w:val="0"/>
+                <w:smallCaps w:val="0"/>
+                <w:strike w:val="0"/>
                 <w:color w:val="000000"/>
+                <w:sz w:val="22"/>
+                <w:szCs w:val="22"/>
+                <w:u w:val="none"/>
+                <w:shd w:fill="auto" w:val="clear"/>
+                <w:vertAlign w:val="baseline"/>
                 <w:rtl w:val="0"/>
               </w:rPr>
               <w:t xml:space="preserve">Bibliografía</w:t>
               <w:tab/>
-              <w:t xml:space="preserve">9</w:t>
+              <w:t xml:space="preserve">12</w:t>
             </w:r>
           </w:hyperlink>
           <w:r>
@@ -913,19 +1211,19 @@
         <w:rPr>
           <w:rtl w:val="0"/>
         </w:rPr>
-        <w:t xml:space="preserve">Este documento muestra tanto el planning como el progreso grupal de la implementación de los requisitos del </w:t>
-      </w:r>
-      <w:r>
-        <w:rPr>
-          <w:rtl w:val="0"/>
-        </w:rPr>
-        <w:t xml:space="preserve">student</w:t>
-      </w:r>
-      <w:r>
-        <w:rPr>
-          <w:rtl w:val="0"/>
-        </w:rPr>
-        <w:t xml:space="preserve"> 1.</w:t>
+        <w:t xml:space="preserve">Este documento muestra tanto el planning como el progreso grupal de la implementación de los requisitos del S</w:t>
+      </w:r>
+      <w:r>
+        <w:rPr>
+          <w:rtl w:val="0"/>
+        </w:rPr>
+        <w:t xml:space="preserve">tudent</w:t>
+      </w:r>
+      <w:r>
+        <w:rPr>
+          <w:rtl w:val="0"/>
+        </w:rPr>
+        <w:t xml:space="preserve">#1.</w:t>
       </w:r>
     </w:p>
     <w:p>
@@ -1843,7 +2141,7 @@
         <w:rPr>
           <w:rtl w:val="0"/>
         </w:rPr>
-        <w:t xml:space="preserve">En este documento se va a representar el planteamiento y el progreso realizado por el Student #4, durante la realización de sus requisitos individuales. No se han encontrado problemas durante la realización de los mismos.</w:t>
+        <w:t xml:space="preserve">En este documento se va a representar el planteamiento y el progreso realizado por el Student #1, durante la realización de sus requisitos individuales. No se han encontrado problemas durante la realización de los mismos.</w:t>
       </w:r>
     </w:p>
     <w:p>
@@ -2825,12 +3123,12 @@
           <wp:inline distB="114300" distT="114300" distL="114300" distR="114300">
             <wp:extent cx="5943600" cy="2565400"/>
             <wp:effectExtent b="0" l="0" r="0" t="0"/>
-            <wp:docPr id="4" name="image4.png"/>
+            <wp:docPr id="4" name="image5.png"/>
             <a:graphic>
               <a:graphicData uri="http://schemas.openxmlformats.org/drawingml/2006/picture">
                 <pic:pic>
                   <pic:nvPicPr>
-                    <pic:cNvPr id="0" name="image4.png"/>
+                    <pic:cNvPr id="0" name="image5.png"/>
                     <pic:cNvPicPr preferRelativeResize="0"/>
                   </pic:nvPicPr>
                   <pic:blipFill>
@@ -2888,12 +3186,12 @@
           <wp:inline distB="114300" distT="114300" distL="114300" distR="114300">
             <wp:extent cx="5943600" cy="2552700"/>
             <wp:effectExtent b="0" l="0" r="0" t="0"/>
-            <wp:docPr id="3" name="image5.png"/>
+            <wp:docPr id="3" name="image1.png"/>
             <a:graphic>
               <a:graphicData uri="http://schemas.openxmlformats.org/drawingml/2006/picture">
                 <pic:pic>
                   <pic:nvPicPr>
-                    <pic:cNvPr id="0" name="image5.png"/>
+                    <pic:cNvPr id="0" name="image1.png"/>
                     <pic:cNvPicPr preferRelativeResize="0"/>
                   </pic:nvPicPr>
                   <pic:blipFill>
@@ -2963,12 +3261,12 @@
           <wp:inline distB="114300" distT="114300" distL="114300" distR="114300">
             <wp:extent cx="5943600" cy="2578100"/>
             <wp:effectExtent b="0" l="0" r="0" t="0"/>
-            <wp:docPr id="6" name="image2.png"/>
+            <wp:docPr id="6" name="image4.png"/>
             <a:graphic>
               <a:graphicData uri="http://schemas.openxmlformats.org/drawingml/2006/picture">
                 <pic:pic>
                   <pic:nvPicPr>
-                    <pic:cNvPr id="0" name="image2.png"/>
+                    <pic:cNvPr id="0" name="image4.png"/>
                     <pic:cNvPicPr preferRelativeResize="0"/>
                   </pic:nvPicPr>
                   <pic:blipFill>

</xml_diff>